<commit_message>
HTML ASSIGNMENT 3 COMPLETE
</commit_message>
<xml_diff>
--- a/Python and Web/ICS-3U/Assignment 3/Answers.docx
+++ b/Python and Web/ICS-3U/Assignment 3/Answers.docx
@@ -1,11 +1,8 @@
 
 <file path=word/document.xml><?xml version="1.0" encoding="utf-8"?>
-<w:document xmlns:wpc="http://schemas.microsoft.com/office/word/2010/wordprocessingCanvas" xmlns:cx="http://schemas.microsoft.com/office/drawing/2014/chartex" xmlns:cx1="http://schemas.microsoft.com/office/drawing/2015/9/8/chartex" xmlns:cx2="http://schemas.microsoft.com/office/drawing/2015/10/21/chartex" xmlns:cx3="http://schemas.microsoft.com/office/drawing/2016/5/9/chartex" xmlns:cx4="http://schemas.microsoft.com/office/drawing/2016/5/10/chartex" xmlns:cx5="http://schemas.microsoft.com/office/drawing/2016/5/11/chartex" xmlns:cx6="http://schemas.microsoft.com/office/drawing/2016/5/12/chartex" xmlns:cx7="http://schemas.microsoft.com/office/drawing/2016/5/13/chartex" xmlns:cx8="http://schemas.microsoft.com/office/drawing/2016/5/14/chartex" xmlns:mc="http://schemas.openxmlformats.org/markup-compatibility/2006" xmlns:aink="http://schemas.microsoft.com/office/drawing/2016/ink" xmlns:am3d="http://schemas.microsoft.com/office/drawing/2017/model3d" xmlns:o="urn:schemas-microsoft-com:office:office" xmlns:r="http://schemas.openxmlformats.org/officeDocument/2006/relationships" xmlns:m="http://schemas.openxmlformats.org/officeDocument/2006/math" xmlns:v="urn:schemas-microsoft-com:vml" xmlns:wp14="http://schemas.microsoft.com/office/word/2010/wordprocessingDrawing" xmlns:wp="http://schemas.openxmlformats.org/drawingml/2006/wordprocessingDrawing" xmlns:w10="urn:schemas-microsoft-com:office:word" xmlns:w="http://schemas.openxmlformats.org/wordprocessingml/2006/main" xmlns:w14="http://schemas.microsoft.com/office/word/2010/wordml" xmlns:w15="http://schemas.microsoft.com/office/word/2012/wordml" xmlns:w16cid="http://schemas.microsoft.com/office/word/2016/wordml/cid" xmlns:w16se="http://schemas.microsoft.com/office/word/2015/wordml/symex" xmlns:wpg="http://schemas.microsoft.com/office/word/2010/wordprocessingGroup" xmlns:wpi="http://schemas.microsoft.com/office/word/2010/wordprocessingInk" xmlns:wne="http://schemas.microsoft.com/office/word/2006/wordml" xmlns:wps="http://schemas.microsoft.com/office/word/2010/wordprocessingShape" mc:Ignorable="w14 w15 w16se w16cid wp14">
+<w:document xmlns:wpc="http://schemas.microsoft.com/office/word/2010/wordprocessingCanvas" xmlns:mc="http://schemas.openxmlformats.org/markup-compatibility/2006" xmlns:o="urn:schemas-microsoft-com:office:office" xmlns:r="http://schemas.openxmlformats.org/officeDocument/2006/relationships" xmlns:m="http://schemas.openxmlformats.org/officeDocument/2006/math" xmlns:v="urn:schemas-microsoft-com:vml" xmlns:wp14="http://schemas.microsoft.com/office/word/2010/wordprocessingDrawing" xmlns:wp="http://schemas.openxmlformats.org/drawingml/2006/wordprocessingDrawing" xmlns:w10="urn:schemas-microsoft-com:office:word" xmlns:w="http://schemas.openxmlformats.org/wordprocessingml/2006/main" xmlns:w14="http://schemas.microsoft.com/office/word/2010/wordml" xmlns:w15="http://schemas.microsoft.com/office/word/2012/wordml" xmlns:wpg="http://schemas.microsoft.com/office/word/2010/wordprocessingGroup" xmlns:wpi="http://schemas.microsoft.com/office/word/2010/wordprocessingInk" xmlns:wne="http://schemas.microsoft.com/office/word/2006/wordml" xmlns:wps="http://schemas.microsoft.com/office/word/2010/wordprocessingShape" mc:Ignorable="w14 w15 wp14">
   <w:body>
     <w:p>
-      <w:r>
-        <w:t>jm</w:t>
-      </w:r>
       <w:r>
         <w:t>8. You would use the table tag and put 2 tr and th tags</w:t>
       </w:r>
@@ -188,10 +185,62 @@
         <w:lastRenderedPageBreak/>
         <w:t>12.the background of the div will be red because it overrides the style applied to the body element. The html code is read sequentially so the screen will initially be drawn black but then it will read the div element and draw red over this.</w:t>
       </w:r>
+    </w:p>
+    <w:p>
+      <w:r>
+        <w:t>13. You could apply a float:left style to both and then on one of them you could put a style margin-left:30px; or margin-right:30px; so that it creates a barrier and the second div is made 30px away from the first div. You could also do this by having one parent div that surrounds the two child divs and then work with padding through there</w:t>
+      </w:r>
+    </w:p>
+    <w:p>
+      <w:r>
+        <w:t>14. the clear:left style makes it so that no content will appear or float beside this element</w:t>
+      </w:r>
+    </w:p>
+    <w:p>
+      <w:r>
+        <w:t xml:space="preserve">15. You would use padding-top:12px; </w:t>
+      </w:r>
+    </w:p>
+    <w:p>
+      <w:r>
+        <w:t>16</w:t>
+      </w:r>
+      <w:r>
+        <w:t>. Relative</w:t>
+      </w:r>
+      <w:r>
+        <w:t xml:space="preserve"> positioning occurs so that content appears side by side so it will f</w:t>
+      </w:r>
+      <w:r>
+        <w:t>it relative to the content loaded before and after it.</w:t>
+      </w:r>
+      <w:r>
+        <w:t xml:space="preserve"> Absolute positioning is just that it is absolute so it has a position that is set on the page</w:t>
+      </w:r>
+      <w:r>
+        <w:t>.</w:t>
+      </w:r>
+    </w:p>
+    <w:p>
+      <w:r>
+        <w:t>17. The z-index style controls which content overlaps where and where the content is visible in reference to the z-axis;</w:t>
+      </w:r>
+    </w:p>
+    <w:p>
+      <w:r>
+        <w:t>18. &lt;span style=”position:absolute;left:0px;top:0px;”&gt; Where would you like to&lt;/span&gt;</w:t>
+      </w:r>
+    </w:p>
+    <w:p>
+      <w:r>
+        <w:t>&lt;h1 style=”position:absolute;top:20px;left;80px;”&gt;Go Today?&lt;/h1</w:t>
+      </w:r>
       <w:bookmarkStart w:id="0" w:name="_GoBack"/>
       <w:bookmarkEnd w:id="0"/>
-    </w:p>
-    <w:p/>
+      <w:r>
+        <w:t>&gt;</w:t>
+      </w:r>
+    </w:p>
     <w:sectPr>
       <w:pgSz w:w="12240" w:h="15840"/>
       <w:pgMar w:top="1440" w:right="1440" w:bottom="1440" w:left="1440" w:header="708" w:footer="708" w:gutter="0"/>
@@ -203,7 +252,7 @@
 </file>
 
 <file path=word/styles.xml><?xml version="1.0" encoding="utf-8"?>
-<w:styles xmlns:mc="http://schemas.openxmlformats.org/markup-compatibility/2006" xmlns:r="http://schemas.openxmlformats.org/officeDocument/2006/relationships" xmlns:w="http://schemas.openxmlformats.org/wordprocessingml/2006/main" xmlns:w14="http://schemas.microsoft.com/office/word/2010/wordml" xmlns:w15="http://schemas.microsoft.com/office/word/2012/wordml" xmlns:w16cid="http://schemas.microsoft.com/office/word/2016/wordml/cid" xmlns:w16se="http://schemas.microsoft.com/office/word/2015/wordml/symex" mc:Ignorable="w14 w15 w16se w16cid">
+<w:styles xmlns:mc="http://schemas.openxmlformats.org/markup-compatibility/2006" xmlns:r="http://schemas.openxmlformats.org/officeDocument/2006/relationships" xmlns:w="http://schemas.openxmlformats.org/wordprocessingml/2006/main" xmlns:w14="http://schemas.microsoft.com/office/word/2010/wordml" xmlns:w15="http://schemas.microsoft.com/office/word/2012/wordml" mc:Ignorable="w14 w15">
   <w:docDefaults>
     <w:rPrDefault>
       <w:rPr>
@@ -219,7 +268,7 @@
       </w:pPr>
     </w:pPrDefault>
   </w:docDefaults>
-  <w:latentStyles w:defLockedState="0" w:defUIPriority="99" w:defSemiHidden="0" w:defUnhideWhenUsed="0" w:defQFormat="0" w:count="375">
+  <w:latentStyles w:defLockedState="0" w:defUIPriority="99" w:defSemiHidden="0" w:defUnhideWhenUsed="0" w:defQFormat="0" w:count="371">
     <w:lsdException w:name="Normal" w:uiPriority="0" w:qFormat="1"/>
     <w:lsdException w:name="heading 1" w:uiPriority="9" w:qFormat="1"/>
     <w:lsdException w:name="heading 2" w:semiHidden="1" w:uiPriority="9" w:unhideWhenUsed="1" w:qFormat="1"/>
@@ -325,6 +374,7 @@
     <w:lsdException w:name="HTML Sample" w:semiHidden="1" w:unhideWhenUsed="1"/>
     <w:lsdException w:name="HTML Typewriter" w:semiHidden="1" w:unhideWhenUsed="1"/>
     <w:lsdException w:name="HTML Variable" w:semiHidden="1" w:unhideWhenUsed="1"/>
+    <w:lsdException w:name="Normal Table" w:semiHidden="1" w:unhideWhenUsed="1"/>
     <w:lsdException w:name="annotation subject" w:semiHidden="1" w:unhideWhenUsed="1"/>
     <w:lsdException w:name="No List" w:semiHidden="1" w:unhideWhenUsed="1"/>
     <w:lsdException w:name="Outline List 1" w:semiHidden="1" w:unhideWhenUsed="1"/>
@@ -368,8 +418,10 @@
     <w:lsdException w:name="Table Elegant" w:semiHidden="1" w:unhideWhenUsed="1"/>
     <w:lsdException w:name="Table Professional" w:semiHidden="1" w:unhideWhenUsed="1"/>
     <w:lsdException w:name="Table Subtle 1" w:semiHidden="1" w:unhideWhenUsed="1"/>
+    <w:lsdException w:name="Table Subtle 2" w:semiHidden="1" w:unhideWhenUsed="1"/>
     <w:lsdException w:name="Table Web 1" w:semiHidden="1" w:unhideWhenUsed="1"/>
     <w:lsdException w:name="Table Web 2" w:semiHidden="1" w:unhideWhenUsed="1"/>
+    <w:lsdException w:name="Table Web 3" w:semiHidden="1" w:unhideWhenUsed="1"/>
     <w:lsdException w:name="Balloon Text" w:semiHidden="1" w:unhideWhenUsed="1"/>
     <w:lsdException w:name="Table Grid" w:uiPriority="39"/>
     <w:lsdException w:name="Table Theme" w:semiHidden="1" w:unhideWhenUsed="1"/>
@@ -588,10 +640,6 @@
     <w:lsdException w:name="List Table 5 Dark Accent 6" w:uiPriority="50"/>
     <w:lsdException w:name="List Table 6 Colorful Accent 6" w:uiPriority="51"/>
     <w:lsdException w:name="List Table 7 Colorful Accent 6" w:uiPriority="52"/>
-    <w:lsdException w:name="Mention" w:semiHidden="1" w:unhideWhenUsed="1"/>
-    <w:lsdException w:name="Smart Hyperlink" w:semiHidden="1" w:unhideWhenUsed="1"/>
-    <w:lsdException w:name="Hashtag" w:semiHidden="1" w:unhideWhenUsed="1"/>
-    <w:lsdException w:name="Unresolved Mention" w:semiHidden="1" w:unhideWhenUsed="1"/>
   </w:latentStyles>
   <w:style w:type="paragraph" w:default="1" w:styleId="Normal">
     <w:name w:val="Normal"/>
@@ -893,7 +941,7 @@
 </file>
 
 <file path=customXml/itemProps1.xml><?xml version="1.0" encoding="utf-8"?>
-<ds:datastoreItem xmlns:ds="http://schemas.openxmlformats.org/officeDocument/2006/customXml" ds:itemID="{39BA1B45-8199-496E-9DA2-26FD66F1B9A9}">
+<ds:datastoreItem xmlns:ds="http://schemas.openxmlformats.org/officeDocument/2006/customXml" ds:itemID="{BA9E178A-FAA4-48DD-9FAA-BC58A79E0B72}">
   <ds:schemaRefs>
     <ds:schemaRef ds:uri="http://schemas.openxmlformats.org/officeDocument/2006/bibliography"/>
   </ds:schemaRefs>

</xml_diff>